<commit_message>
pushing to project to Github
</commit_message>
<xml_diff>
--- a/Testing Plan for the Orinoco Teddies Website.docx
+++ b/Testing Plan for the Orinoco Teddies Website.docx
@@ -97,17 +97,8 @@
           <w:sz w:val="24"/>
           <w:szCs w:val="24"/>
         </w:rPr>
-        <w:t xml:space="preserve"> </w:t>
-      </w:r>
-      <w:proofErr w:type="spellStart"/>
-      <w:r>
-        <w:rPr>
-          <w:sz w:val="24"/>
-          <w:szCs w:val="24"/>
-        </w:rPr>
-        <w:t>OpenClassrooms</w:t>
-      </w:r>
-      <w:proofErr w:type="spellEnd"/>
+        <w:t xml:space="preserve"> OpenClassrooms</w:t>
+      </w:r>
     </w:p>
     <w:p>
       <w:pPr>
@@ -457,6 +448,13 @@
         </w:rPr>
         <w:t>User can click on the add to cart button for any teddy to add a single item to cart</w:t>
       </w:r>
+      <w:r>
+        <w:rPr>
+          <w:sz w:val="24"/>
+          <w:szCs w:val="24"/>
+        </w:rPr>
+        <w:t>.</w:t>
+      </w:r>
     </w:p>
     <w:p>
       <w:pPr>
@@ -477,6 +475,13 @@
         </w:rPr>
         <w:t>The item will now show in the cart</w:t>
       </w:r>
+      <w:r>
+        <w:rPr>
+          <w:sz w:val="24"/>
+          <w:szCs w:val="24"/>
+        </w:rPr>
+        <w:t>.</w:t>
+      </w:r>
     </w:p>
     <w:p>
       <w:pPr>
@@ -522,6 +527,13 @@
           <w:sz w:val="24"/>
           <w:szCs w:val="24"/>
         </w:rPr>
+        <w:t>.</w:t>
+      </w:r>
+      <w:r>
+        <w:rPr>
+          <w:sz w:val="24"/>
+          <w:szCs w:val="24"/>
+        </w:rPr>
         <w:br/>
       </w:r>
     </w:p>
@@ -584,6 +596,13 @@
         </w:rPr>
         <w:t>User can use the ‘–‘ button next to the item quantity to adjust the quantity to zero</w:t>
       </w:r>
+      <w:r>
+        <w:rPr>
+          <w:sz w:val="24"/>
+          <w:szCs w:val="24"/>
+        </w:rPr>
+        <w:t>.</w:t>
+      </w:r>
     </w:p>
     <w:p>
       <w:pPr>
@@ -604,6 +623,13 @@
         </w:rPr>
         <w:t>The item no longer appears in the cart</w:t>
       </w:r>
+      <w:r>
+        <w:rPr>
+          <w:sz w:val="24"/>
+          <w:szCs w:val="24"/>
+        </w:rPr>
+        <w:t>.</w:t>
+      </w:r>
     </w:p>
     <w:p>
       <w:pPr>
@@ -643,6 +669,13 @@
           <w:szCs w:val="24"/>
         </w:rPr>
         <w:t>Not utilized as cart is stored in local storage</w:t>
+      </w:r>
+      <w:r>
+        <w:rPr>
+          <w:sz w:val="24"/>
+          <w:szCs w:val="24"/>
+        </w:rPr>
+        <w:t>.</w:t>
       </w:r>
       <w:r>
         <w:rPr>
@@ -679,6 +712,13 @@
         <w:lastRenderedPageBreak/>
         <w:t>The user can adjust the quantity of each item in the cart</w:t>
       </w:r>
+      <w:r>
+        <w:rPr>
+          <w:sz w:val="24"/>
+          <w:szCs w:val="24"/>
+        </w:rPr>
+        <w:t>.</w:t>
+      </w:r>
     </w:p>
     <w:p>
       <w:pPr>
@@ -719,6 +759,13 @@
         </w:rPr>
         <w:t>User can click on either ‘+’ or ‘-‘ buttons to adjust quantity in cart</w:t>
       </w:r>
+      <w:r>
+        <w:rPr>
+          <w:sz w:val="24"/>
+          <w:szCs w:val="24"/>
+        </w:rPr>
+        <w:t>.</w:t>
+      </w:r>
     </w:p>
     <w:p>
       <w:pPr>
@@ -784,6 +831,13 @@
           <w:sz w:val="24"/>
           <w:szCs w:val="24"/>
         </w:rPr>
+        <w:t>.</w:t>
+      </w:r>
+      <w:r>
+        <w:rPr>
+          <w:sz w:val="24"/>
+          <w:szCs w:val="24"/>
+        </w:rPr>
         <w:br/>
       </w:r>
     </w:p>
@@ -846,6 +900,13 @@
         </w:rPr>
         <w:t>Once the user has filled out the fields, the user can submit the order</w:t>
       </w:r>
+      <w:r>
+        <w:rPr>
+          <w:sz w:val="24"/>
+          <w:szCs w:val="24"/>
+        </w:rPr>
+        <w:t>.</w:t>
+      </w:r>
     </w:p>
     <w:p>
       <w:pPr>
@@ -864,14 +925,7 @@
           <w:sz w:val="24"/>
           <w:szCs w:val="24"/>
         </w:rPr>
-        <w:t>The</w:t>
-      </w:r>
-      <w:r>
-        <w:rPr>
-          <w:sz w:val="24"/>
-          <w:szCs w:val="24"/>
-        </w:rPr>
-        <w:t xml:space="preserve"> </w:t>
+        <w:t>The user is moved to the confirmation screen.</w:t>
       </w:r>
     </w:p>
     <w:p>
@@ -911,7 +965,7 @@
           <w:sz w:val="24"/>
           <w:szCs w:val="24"/>
         </w:rPr>
-        <w:t>The</w:t>
+        <w:t>Once the order is submitted, a confirmation number is pulled from the API.</w:t>
       </w:r>
       <w:r>
         <w:rPr>
@@ -978,7 +1032,7 @@
           <w:sz w:val="24"/>
           <w:szCs w:val="24"/>
         </w:rPr>
-        <w:t>The</w:t>
+        <w:t>After the order confirmation screen displays, the localstorage is cleared</w:t>
       </w:r>
     </w:p>
     <w:p>
@@ -1018,7 +1072,14 @@
           <w:sz w:val="24"/>
           <w:szCs w:val="24"/>
         </w:rPr>
-        <w:t>The</w:t>
+        <w:t xml:space="preserve"> The confirmation number was pulled from the API</w:t>
+      </w:r>
+      <w:r>
+        <w:rPr>
+          <w:sz w:val="24"/>
+          <w:szCs w:val="24"/>
+        </w:rPr>
+        <w:t>.</w:t>
       </w:r>
     </w:p>
     <w:p>

</xml_diff>